<commit_message>
Scraping the cemetery data.  Need to add error handling.  Next to memorials
</commit_message>
<xml_diff>
--- a/docs/GraveFinderSetup.docx
+++ b/docs/GraveFinderSetup.docx
@@ -659,6 +659,319 @@
         <w:pStyle w:val="ListParagraph"/>
         <w:numPr>
           <w:ilvl w:val="0"/>
+          <w:numId w:val="1"/>
+        </w:numPr>
+      </w:pPr>
+      <w:r>
+        <w:t>Selenium Setup</w:t>
+      </w:r>
+    </w:p>
+    <w:p>
+      <w:pPr>
+        <w:pStyle w:val="ListParagraph"/>
+        <w:numPr>
+          <w:ilvl w:val="1"/>
+          <w:numId w:val="1"/>
+        </w:numPr>
+      </w:pPr>
+      <w:r>
+        <w:t>Find Selenium in the Maven repository</w:t>
+      </w:r>
+    </w:p>
+    <w:p>
+      <w:pPr>
+        <w:pStyle w:val="ListParagraph"/>
+        <w:numPr>
+          <w:ilvl w:val="1"/>
+          <w:numId w:val="1"/>
+        </w:numPr>
+      </w:pPr>
+      <w:r>
+        <w:t>This app is using version 4.23.</w:t>
+      </w:r>
+      <w:r>
+        <w:t>0</w:t>
+      </w:r>
+    </w:p>
+    <w:p>
+      <w:pPr>
+        <w:pStyle w:val="ListParagraph"/>
+        <w:numPr>
+          <w:ilvl w:val="1"/>
+          <w:numId w:val="1"/>
+        </w:numPr>
+      </w:pPr>
+      <w:r>
+        <w:t>Copy the dependency into the pom.xml file</w:t>
+      </w:r>
+    </w:p>
+    <w:p>
+      <w:pPr>
+        <w:pStyle w:val="ListParagraph"/>
+        <w:numPr>
+          <w:ilvl w:val="0"/>
+          <w:numId w:val="1"/>
+        </w:numPr>
+      </w:pPr>
+      <w:proofErr w:type="spellStart"/>
+      <w:r>
+        <w:t>Webdriver</w:t>
+      </w:r>
+      <w:proofErr w:type="spellEnd"/>
+    </w:p>
+    <w:p>
+      <w:pPr>
+        <w:pStyle w:val="ListParagraph"/>
+        <w:numPr>
+          <w:ilvl w:val="1"/>
+          <w:numId w:val="1"/>
+        </w:numPr>
+      </w:pPr>
+      <w:r>
+        <w:t>Edge</w:t>
+      </w:r>
+    </w:p>
+    <w:p>
+      <w:pPr>
+        <w:pStyle w:val="ListParagraph"/>
+        <w:numPr>
+          <w:ilvl w:val="2"/>
+          <w:numId w:val="1"/>
+        </w:numPr>
+      </w:pPr>
+      <w:r>
+        <w:t xml:space="preserve">Browser version: </w:t>
+      </w:r>
+      <w:r>
+        <w:t>Version 127.0.2651.74 (Official build) (64-bit)</w:t>
+      </w:r>
+    </w:p>
+    <w:p>
+      <w:pPr>
+        <w:pStyle w:val="ListParagraph"/>
+        <w:numPr>
+          <w:ilvl w:val="2"/>
+          <w:numId w:val="1"/>
+        </w:numPr>
+      </w:pPr>
+      <w:r>
+        <w:t xml:space="preserve">Download Edge Web driver at </w:t>
+      </w:r>
+      <w:hyperlink r:id="rId7" w:history="1">
+        <w:r>
+          <w:rPr>
+            <w:rStyle w:val="Hyperlink"/>
+          </w:rPr>
+          <w:t>Microsoft Edge WebDriver | Microsoft Edge Developer</w:t>
+        </w:r>
+      </w:hyperlink>
+    </w:p>
+    <w:p>
+      <w:pPr>
+        <w:pStyle w:val="ListParagraph"/>
+        <w:numPr>
+          <w:ilvl w:val="3"/>
+          <w:numId w:val="1"/>
+        </w:numPr>
+      </w:pPr>
+      <w:r>
+        <w:t xml:space="preserve">Used </w:t>
+      </w:r>
+      <w:r>
+        <w:t>same driver as Edge</w:t>
+      </w:r>
+    </w:p>
+    <w:p>
+      <w:pPr>
+        <w:pStyle w:val="ListParagraph"/>
+        <w:numPr>
+          <w:ilvl w:val="2"/>
+          <w:numId w:val="1"/>
+        </w:numPr>
+      </w:pPr>
+      <w:r>
+        <w:t>Add to system path</w:t>
+      </w:r>
+    </w:p>
+    <w:p>
+      <w:pPr>
+        <w:pStyle w:val="ListParagraph"/>
+        <w:numPr>
+          <w:ilvl w:val="1"/>
+          <w:numId w:val="1"/>
+        </w:numPr>
+      </w:pPr>
+      <w:r>
+        <w:t>Chrome</w:t>
+      </w:r>
+    </w:p>
+    <w:p>
+      <w:pPr>
+        <w:pStyle w:val="ListParagraph"/>
+        <w:numPr>
+          <w:ilvl w:val="2"/>
+          <w:numId w:val="1"/>
+        </w:numPr>
+      </w:pPr>
+      <w:r>
+        <w:t xml:space="preserve">Browser version:  </w:t>
+      </w:r>
+      <w:r>
+        <w:t>Version 127.0.6533.89 (Official Build) (64-bit)</w:t>
+      </w:r>
+    </w:p>
+    <w:p>
+      <w:pPr>
+        <w:pStyle w:val="ListParagraph"/>
+        <w:numPr>
+          <w:ilvl w:val="2"/>
+          <w:numId w:val="1"/>
+        </w:numPr>
+      </w:pPr>
+      <w:r>
+        <w:lastRenderedPageBreak/>
+        <w:t xml:space="preserve">Downloaded driver </w:t>
+      </w:r>
+      <w:hyperlink r:id="rId8" w:history="1">
+        <w:r>
+          <w:rPr>
+            <w:rStyle w:val="Hyperlink"/>
+          </w:rPr>
+          <w:t>https://storage.googleapis.com/chrome-for-testing-public/127.0.6533.88/win64/chromedriver-win64.zip</w:t>
+        </w:r>
+      </w:hyperlink>
+    </w:p>
+    <w:p>
+      <w:pPr>
+        <w:pStyle w:val="ListParagraph"/>
+        <w:numPr>
+          <w:ilvl w:val="2"/>
+          <w:numId w:val="1"/>
+        </w:numPr>
+      </w:pPr>
+      <w:r>
+        <w:t>Added to system path</w:t>
+      </w:r>
+    </w:p>
+    <w:p>
+      <w:pPr>
+        <w:pStyle w:val="ListParagraph"/>
+        <w:numPr>
+          <w:ilvl w:val="0"/>
+          <w:numId w:val="1"/>
+        </w:numPr>
+      </w:pPr>
+      <w:r>
+        <w:t>Cemetery</w:t>
+      </w:r>
+    </w:p>
+    <w:p>
+      <w:pPr>
+        <w:pStyle w:val="ListParagraph"/>
+        <w:numPr>
+          <w:ilvl w:val="1"/>
+          <w:numId w:val="1"/>
+        </w:numPr>
+      </w:pPr>
+      <w:r>
+        <w:t xml:space="preserve">Map the cemetery html elements to the </w:t>
+      </w:r>
+      <w:r>
+        <w:t>Cemetery class properties</w:t>
+      </w:r>
+    </w:p>
+    <w:p>
+      <w:pPr>
+        <w:pStyle w:val="ListParagraph"/>
+        <w:numPr>
+          <w:ilvl w:val="2"/>
+          <w:numId w:val="1"/>
+        </w:numPr>
+      </w:pPr>
+      <w:proofErr w:type="spellStart"/>
+      <w:r>
+        <w:t>cemeteryId</w:t>
+      </w:r>
+      <w:proofErr w:type="spellEnd"/>
+    </w:p>
+    <w:p>
+      <w:pPr>
+        <w:pStyle w:val="ListParagraph"/>
+        <w:numPr>
+          <w:ilvl w:val="3"/>
+          <w:numId w:val="1"/>
+        </w:numPr>
+      </w:pPr>
+      <w:r>
+        <w:t>This will be the id the user enters, no sense in searching for it</w:t>
+      </w:r>
+    </w:p>
+    <w:p>
+      <w:pPr>
+        <w:pStyle w:val="ListParagraph"/>
+        <w:numPr>
+          <w:ilvl w:val="3"/>
+          <w:numId w:val="1"/>
+        </w:numPr>
+      </w:pPr>
+    </w:p>
+    <w:p>
+      <w:pPr>
+        <w:pStyle w:val="ListParagraph"/>
+        <w:numPr>
+          <w:ilvl w:val="2"/>
+          <w:numId w:val="1"/>
+        </w:numPr>
+      </w:pPr>
+      <w:r>
+        <w:t>name</w:t>
+      </w:r>
+    </w:p>
+    <w:p>
+      <w:pPr>
+        <w:pStyle w:val="ListParagraph"/>
+        <w:numPr>
+          <w:ilvl w:val="3"/>
+          <w:numId w:val="1"/>
+        </w:numPr>
+      </w:pPr>
+      <w:r>
+        <w:t xml:space="preserve">Will be the </w:t>
+      </w:r>
+      <w:proofErr w:type="spellStart"/>
+      <w:r>
+        <w:t>pag</w:t>
+      </w:r>
+      <w:r>
+        <w:t>eTitle</w:t>
+      </w:r>
+      <w:proofErr w:type="spellEnd"/>
+      <w:r>
+        <w:t xml:space="preserve"> using Selenium </w:t>
+      </w:r>
+      <w:proofErr w:type="spellStart"/>
+      <w:r>
+        <w:t>driver.getTitle</w:t>
+      </w:r>
+      <w:proofErr w:type="spellEnd"/>
+      <w:r>
+        <w:t>();</w:t>
+      </w:r>
+    </w:p>
+    <w:p>
+      <w:pPr>
+        <w:pStyle w:val="ListParagraph"/>
+        <w:numPr>
+          <w:ilvl w:val="2"/>
+          <w:numId w:val="1"/>
+        </w:numPr>
+      </w:pPr>
+    </w:p>
+    <w:p>
+      <w:pPr>
+        <w:pStyle w:val="ListParagraph"/>
+        <w:numPr>
+          <w:ilvl w:val="1"/>
           <w:numId w:val="1"/>
         </w:numPr>
       </w:pPr>
@@ -1373,7 +1686,6 @@
   <w:style w:type="character" w:default="1" w:styleId="DefaultParagraphFont">
     <w:name w:val="Default Paragraph Font"/>
     <w:uiPriority w:val="1"/>
-    <w:semiHidden/>
     <w:unhideWhenUsed/>
   </w:style>
   <w:style w:type="table" w:default="1" w:styleId="TableNormal">

</xml_diff>